<commit_message>
Site updated: 2022-05-18 22:43:36
</commit_message>
<xml_diff>
--- a/download/slides/C_programming/sample_test/sample_test_questions.docx
+++ b/download/slides/C_programming/sample_test/sample_test_questions.docx
@@ -1433,6 +1433,8 @@
         </w:rPr>
         <w:t>。</w:t>
       </w:r>
+      <w:bookmarkStart w:id="0" w:name="_GoBack"/>
+      <w:bookmarkEnd w:id="0"/>
     </w:p>
     <w:p>
       <w:pPr>
@@ -5983,7 +5985,7 @@
         <w:spacing w:beforeLines="50" w:before="156" w:afterLines="30" w:after="93" w:line="100" w:lineRule="exact"/>
         <w:jc w:val="both"/>
         <w:rPr>
-          <w:rFonts w:ascii="Source Code Pro" w:eastAsia="新宋体" w:hAnsi="Source Code Pro" w:cs="Times New Roman" w:hint="eastAsia"/>
+          <w:rFonts w:ascii="Source Code Pro" w:eastAsia="新宋体" w:hAnsi="Source Code Pro" w:cs="Times New Roman"/>
           <w:kern w:val="2"/>
           <w:sz w:val="21"/>
           <w:szCs w:val="21"/>
@@ -6283,8 +6285,6 @@
           </mc:Fallback>
         </mc:AlternateContent>
       </w:r>
-      <w:bookmarkStart w:id="0" w:name="_GoBack"/>
-      <w:bookmarkEnd w:id="0"/>
     </w:p>
     <w:p>
       <w:pPr>
@@ -17239,7 +17239,7 @@
 </file>
 
 <file path=customXml/itemProps1.xml><?xml version="1.0" encoding="utf-8"?>
-<ds:datastoreItem xmlns:ds="http://schemas.openxmlformats.org/officeDocument/2006/customXml" ds:itemID="{B8C0C0F3-1CDD-A54D-BC61-7AB27359BF63}">
+<ds:datastoreItem xmlns:ds="http://schemas.openxmlformats.org/officeDocument/2006/customXml" ds:itemID="{9FF5E145-ADDA-5D49-B26D-FACEEBC5EDCD}">
   <ds:schemaRefs>
     <ds:schemaRef ds:uri="http://schemas.openxmlformats.org/officeDocument/2006/bibliography"/>
   </ds:schemaRefs>

</xml_diff>

<commit_message>
Site updated: 2022-05-22 11:04:07
</commit_message>
<xml_diff>
--- a/download/slides/C_programming/sample_test/sample_test_questions.docx
+++ b/download/slides/C_programming/sample_test/sample_test_questions.docx
@@ -30,7 +30,16 @@
           <w:rFonts w:ascii="黑体" w:eastAsia="黑体" w:hint="eastAsia"/>
           <w:sz w:val="44"/>
         </w:rPr>
-        <w:t>季学期</w:t>
+        <w:t>季</w:t>
+      </w:r>
+      <w:bookmarkStart w:id="0" w:name="_GoBack"/>
+      <w:bookmarkEnd w:id="0"/>
+      <w:r>
+        <w:rPr>
+          <w:rFonts w:ascii="黑体" w:eastAsia="黑体" w:hint="eastAsia"/>
+          <w:sz w:val="44"/>
+        </w:rPr>
+        <w:t>学期</w:t>
       </w:r>
     </w:p>
     <w:p>
@@ -1433,8 +1442,6 @@
         </w:rPr>
         <w:t>。</w:t>
       </w:r>
-      <w:bookmarkStart w:id="0" w:name="_GoBack"/>
-      <w:bookmarkEnd w:id="0"/>
     </w:p>
     <w:p>
       <w:pPr>
@@ -11107,7 +11114,7 @@
           <w:rFonts w:ascii="Source Code Pro" w:eastAsia="新宋体" w:hAnsi="Source Code Pro" w:hint="eastAsia"/>
           <w:szCs w:val="21"/>
         </w:rPr>
-        <w:t>语言写出完整的排序实现过程</w:t>
+        <w:t>语言写出完整的实现过程</w:t>
       </w:r>
       <w:r>
         <w:rPr>
@@ -11913,9 +11920,9 @@
             </wp:anchor>
           </w:drawing>
         </mc:Choice>
-        <mc:Fallback xmlns:w16sdtdh="http://schemas.microsoft.com/office/word/2020/wordml/sdtdatahash">
+        <mc:Fallback>
           <w:pict>
-            <v:line w14:anchorId="29ADE05A" id="Line 22" o:spid="_x0000_s1026" style="position:absolute;left:0;text-align:left;z-index:251658752;visibility:visible;mso-wrap-style:square;mso-width-percent:0;mso-height-percent:0;mso-wrap-distance-left:9pt;mso-wrap-distance-top:0;mso-wrap-distance-right:9pt;mso-wrap-distance-bottom:0;mso-position-horizontal:absolute;mso-position-horizontal-relative:text;mso-position-vertical:absolute;mso-position-vertical-relative:text;mso-width-percent:0;mso-height-percent:0;mso-width-relative:page;mso-height-relative:page" from="480pt,-9.25pt" to="480pt,700.55pt" o:gfxdata="UEsDBBQABgAIAAAAIQC2gziS/gAAAOEBAAATAAAAW0NvbnRlbnRfVHlwZXNdLnhtbJSRQU7DMBBF 90jcwfIWJU67QAgl6YK0S0CoHGBkTxKLZGx5TGhvj5O2G0SRWNoz/78nu9wcxkFMGNg6quQqL6RA 0s5Y6ir5vt9lD1JwBDIwOMJKHpHlpr69KfdHjyxSmriSfYz+USnWPY7AufNIadK6MEJMx9ApD/oD OlTrorhX2lFEilmcO2RdNtjC5xDF9pCuTyYBB5bi6bQ4syoJ3g9WQ0ymaiLzg5KdCXlKLjvcW893 SUOqXwnz5DrgnHtJTxOsQfEKIT7DmDSUCaxw7Rqn8787ZsmRM9e2VmPeBN4uqYvTtW7jvijg9N/y JsXecLq0q+WD6m8AAAD//wMAUEsDBBQABgAIAAAAIQA4/SH/1gAAAJQBAAALAAAAX3JlbHMvLnJl bHOkkMFqwzAMhu+DvYPRfXGawxijTi+j0GvpHsDYimMaW0Yy2fr2M4PBMnrbUb/Q94l/f/hMi1qR JVI2sOt6UJgd+ZiDgffL8ekFlFSbvV0oo4EbChzGx4f9GRdb25HMsYhqlCwG5lrLq9biZkxWOiqY 22YiTra2kYMu1l1tQD30/bPm3wwYN0x18gb45AdQl1tp5j/sFB2T0FQ7R0nTNEV3j6o9feQzro1i OWA14Fm+Q8a1a8+Bvu/d/dMb2JY5uiPbhG/ktn4cqGU/er3pcvwCAAD//wMAUEsDBBQABgAIAAAA IQAocfvOwQEAAGsDAAAOAAAAZHJzL2Uyb0RvYy54bWysU8tu2zAQvBfoPxC815KNJGgEyzk4TS9u ayDpB6xJSiJKcgmStuS/75J+NG1uQXUgyH3Mzs6ulg+TNeygQtToWj6f1ZwpJ1Bq17f858vTp8+c xQROgkGnWn5UkT+sPn5Yjr5RCxzQSBUYgbjYjL7lQ0q+qaooBmUhztArR84Og4VEz9BXMsBI6NZU i7q+q0YM0gcUKkayPp6cfFXwu06J9KProkrMtJy4pXKGcu7yWa2W0PQB/KDFmQa8g4UF7ajoFeoR ErB90G+grBYBI3ZpJtBW2HVaqNIDdTOv/+nmeQCvSi8kTvRXmeL/gxXfD9vAtGz5LWcOLI1oo51i i0WWZvSxoYi124bcnJjcs9+g+BWZw/UArleF4svRU948Z1R/peRH9FRgN35DSTGwT1h0mrpgMyQp wKYyjuN1HGpKTJyMgqz39fzm5q6MqoLmkuhDTF8VWpYvLTdEugDDYRNTJgLNJSTXcfikjSnTNo6N xPa+vq1LRkSjZfbmuBj63doEdoC8MOUrbZHndVjAvZMFbVAgv5zvCbQ53am6cWc1sgAnKXcoj9tw UYkmWmiety+vzOt3yf7zj6x+AwAA//8DAFBLAwQUAAYACAAAACEAtmRzL94AAAAMAQAADwAAAGRy cy9kb3ducmV2LnhtbEyPwU7DMAyG70i8Q2QkbltStE1daTrBJC67USbg6DWhrWicqsm69u0x4sCO tn99/v58N7lOjHYIrScNyVKBsFR501Kt4fj2skhBhIhksPNkNcw2wK64vckxM/5Cr3YsYy0YQiFD DU2MfSZlqBrrMCx9b4lvX35wGHkcamkGvDDcdfJBqY102BJ/aLC3+8ZW3+XZMWX9kT4fMD3Oc1d+ blf798NITuv7u+npEUS0U/wPw68+q0PBTid/JhNEp2G7Udwlalgk6RoEJ/42J46uVJKALHJ5XaL4 AQAA//8DAFBLAQItABQABgAIAAAAIQC2gziS/gAAAOEBAAATAAAAAAAAAAAAAAAAAAAAAABbQ29u dGVudF9UeXBlc10ueG1sUEsBAi0AFAAGAAgAAAAhADj9If/WAAAAlAEAAAsAAAAAAAAAAAAAAAAA LwEAAF9yZWxzLy5yZWxzUEsBAi0AFAAGAAgAAAAhAChx+87BAQAAawMAAA4AAAAAAAAAAAAAAAAA LgIAAGRycy9lMm9Eb2MueG1sUEsBAi0AFAAGAAgAAAAhALZkcy/eAAAADAEAAA8AAAAAAAAAAAAA AAAAGwQAAGRycy9kb3ducmV2LnhtbFBLBQYAAAAABAAEAPMAAAAmBQAAAAA= " strokeweight="1.5pt"/>
+            <v:line w14:anchorId="2077B0AF" id="Line 22" o:spid="_x0000_s1026" style="position:absolute;left:0;text-align:left;z-index:251658752;visibility:visible;mso-wrap-style:square;mso-width-percent:0;mso-height-percent:0;mso-wrap-distance-left:9pt;mso-wrap-distance-top:0;mso-wrap-distance-right:9pt;mso-wrap-distance-bottom:0;mso-position-horizontal:absolute;mso-position-horizontal-relative:text;mso-position-vertical:absolute;mso-position-vertical-relative:text;mso-width-percent:0;mso-height-percent:0;mso-width-relative:page;mso-height-relative:page" from="480pt,-9.25pt" to="480pt,700.55pt" o:gfxdata="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" strokeweight="1.5pt"/>
           </w:pict>
         </mc:Fallback>
       </mc:AlternateContent>
@@ -11987,9 +11994,9 @@
             </wp:anchor>
           </w:drawing>
         </mc:Choice>
-        <mc:Fallback xmlns:w16sdtdh="http://schemas.microsoft.com/office/word/2020/wordml/sdtdatahash">
+        <mc:Fallback>
           <w:pict>
-            <v:line w14:anchorId="2224C54E" id="Line 21" o:spid="_x0000_s1026" style="position:absolute;left:0;text-align:left;z-index:251657728;visibility:visible;mso-wrap-style:square;mso-width-percent:0;mso-height-percent:0;mso-wrap-distance-left:9pt;mso-wrap-distance-top:0;mso-wrap-distance-right:9pt;mso-wrap-distance-bottom:0;mso-position-horizontal:absolute;mso-position-horizontal-relative:text;mso-position-vertical:absolute;mso-position-vertical-relative:text;mso-width-percent:0;mso-height-percent:0;mso-width-relative:page;mso-height-relative:page" from="996.15pt,-9.25pt" to="996.15pt,700.55pt" o:gfxdata="UEsDBBQABgAIAAAAIQC2gziS/gAAAOEBAAATAAAAW0NvbnRlbnRfVHlwZXNdLnhtbJSRQU7DMBBF 90jcwfIWJU67QAgl6YK0S0CoHGBkTxKLZGx5TGhvj5O2G0SRWNoz/78nu9wcxkFMGNg6quQqL6RA 0s5Y6ir5vt9lD1JwBDIwOMJKHpHlpr69KfdHjyxSmriSfYz+USnWPY7AufNIadK6MEJMx9ApD/oD OlTrorhX2lFEilmcO2RdNtjC5xDF9pCuTyYBB5bi6bQ4syoJ3g9WQ0ymaiLzg5KdCXlKLjvcW893 SUOqXwnz5DrgnHtJTxOsQfEKIT7DmDSUCaxw7Rqn8787ZsmRM9e2VmPeBN4uqYvTtW7jvijg9N/y JsXecLq0q+WD6m8AAAD//wMAUEsDBBQABgAIAAAAIQA4/SH/1gAAAJQBAAALAAAAX3JlbHMvLnJl bHOkkMFqwzAMhu+DvYPRfXGawxijTi+j0GvpHsDYimMaW0Yy2fr2M4PBMnrbUb/Q94l/f/hMi1qR JVI2sOt6UJgd+ZiDgffL8ekFlFSbvV0oo4EbChzGx4f9GRdb25HMsYhqlCwG5lrLq9biZkxWOiqY 22YiTra2kYMu1l1tQD30/bPm3wwYN0x18gb45AdQl1tp5j/sFB2T0FQ7R0nTNEV3j6o9feQzro1i OWA14Fm+Q8a1a8+Bvu/d/dMb2JY5uiPbhG/ktn4cqGU/er3pcvwCAAD//wMAUEsDBBQABgAIAAAA IQArMsyPwAEAAGsDAAAOAAAAZHJzL2Uyb0RvYy54bWysU02P2yAQvVfqf0DcGztRuupacfaQ7faS tpF2+wMmgG1UYBCQ2Pn3HcjHdttbVR8QM7x5vHmDVw+TNeyoQtToWj6f1ZwpJ1Bq17f8x8vTh0+c xQROgkGnWn5SkT+s379bjb5RCxzQSBUYkbjYjL7lQ0q+qaooBmUhztArR4cdBguJwtBXMsBI7NZU i7q+q0YM0gcUKkbKPp4P+brwd50S6XvXRZWYaTlpS2UNZd3ntVqvoOkD+EGLiwz4BxUWtKNLb1SP kIAdgv6LymoRMGKXZgJthV2nhSo9UDfz+o9ungfwqvRC5kR/syn+P1rx7bgLTMuWLzlzYGlEW+0U W8yzNaOPDSE2bhdyc2Jyz36L4mdkDjcDuF4ViS8nT3WlonpTkoPo6YL9+BUlYeCQsPg0dcFmSnKA TWUcp9s41JSYOCcFZe/r+XJ5V0ZVQXMt9CGmLwoty5uWGxJdiOG4jYmkE/QKyfc4fNLGlGkbx0ZS e19/rEtFRKNlPs24GPr9xgR2hPxgypeNILY3sIAHJwvboEB+vuwTaHPeE944KrsacLZyj/K0C5ku 52mihfjy+vKT+T0uqNd/ZP0LAAD//wMAUEsDBBQABgAIAAAAIQCtMbWD3wAAAA4BAAAPAAAAZHJz L2Rvd25yZXYueG1sTI9BT4NAEIXvJv6HzZh4axdqawBZGm3ipTdpox637AhEdpawWwr/3mk86G3e zMub7+XbyXZixMG3jhTEywgEUuVMS7WC4+F1kYDwQZPRnSNUMKOHbXF7k+vMuAu94ViGWnAI+Uwr aELoMyl91aDVful6JL59ucHqwHKopRn0hcNtJ1dR9Citbok/NLrHXYPVd3m2nLL5SF72OjnOc1d+ puvd+34kq9T93fT8BCLgFP7McMVndCiY6eTOZLzoWKfp6oG9ChZxsgFxtfyuTjytozgGWeTyf43i BwAA//8DAFBLAQItABQABgAIAAAAIQC2gziS/gAAAOEBAAATAAAAAAAAAAAAAAAAAAAAAABbQ29u dGVudF9UeXBlc10ueG1sUEsBAi0AFAAGAAgAAAAhADj9If/WAAAAlAEAAAsAAAAAAAAAAAAAAAAA LwEAAF9yZWxzLy5yZWxzUEsBAi0AFAAGAAgAAAAhACsyzI/AAQAAawMAAA4AAAAAAAAAAAAAAAAA LgIAAGRycy9lMm9Eb2MueG1sUEsBAi0AFAAGAAgAAAAhAK0xtYPfAAAADgEAAA8AAAAAAAAAAAAA AAAAGgQAAGRycy9kb3ducmV2LnhtbFBLBQYAAAAABAAEAPMAAAAmBQAAAAA= " strokeweight="1.5pt"/>
+            <v:line w14:anchorId="1A1DF982" id="Line 21" o:spid="_x0000_s1026" style="position:absolute;left:0;text-align:left;z-index:251657728;visibility:visible;mso-wrap-style:square;mso-width-percent:0;mso-height-percent:0;mso-wrap-distance-left:9pt;mso-wrap-distance-top:0;mso-wrap-distance-right:9pt;mso-wrap-distance-bottom:0;mso-position-horizontal:absolute;mso-position-horizontal-relative:text;mso-position-vertical:absolute;mso-position-vertical-relative:text;mso-width-percent:0;mso-height-percent:0;mso-width-relative:page;mso-height-relative:page" from="996.15pt,-9.25pt" to="996.15pt,700.55pt" o:gfxdata="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" strokeweight="1.5pt"/>
           </w:pict>
         </mc:Fallback>
       </mc:AlternateContent>
@@ -17239,7 +17246,7 @@
 </file>
 
 <file path=customXml/itemProps1.xml><?xml version="1.0" encoding="utf-8"?>
-<ds:datastoreItem xmlns:ds="http://schemas.openxmlformats.org/officeDocument/2006/customXml" ds:itemID="{9FF5E145-ADDA-5D49-B26D-FACEEBC5EDCD}">
+<ds:datastoreItem xmlns:ds="http://schemas.openxmlformats.org/officeDocument/2006/customXml" ds:itemID="{B8205521-81E7-C040-92AC-06484A15F775}">
   <ds:schemaRefs>
     <ds:schemaRef ds:uri="http://schemas.openxmlformats.org/officeDocument/2006/bibliography"/>
   </ds:schemaRefs>

</xml_diff>